<commit_message>
exercie 3 et autre
</commit_message>
<xml_diff>
--- a/Algo/Pseudo_code/Exercice_pseudo_code_world/algorithles_les_boucles.docx
+++ b/Algo/Pseudo_code/Exercice_pseudo_code_world/algorithles_les_boucles.docx
@@ -19,11 +19,16 @@
       </w:r>
     </w:p>
     <w:p>
+      <w:proofErr w:type="gramStart"/>
       <w:r>
         <w:t>n</w:t>
       </w:r>
       <w:r>
-        <w:t xml:space="preserve">b est un entier </w:t>
+        <w:t>b</w:t>
+      </w:r>
+      <w:proofErr w:type="gramEnd"/>
+      <w:r>
+        <w:t xml:space="preserve"> est un entier </w:t>
       </w:r>
     </w:p>
     <w:p>
@@ -62,7 +67,23 @@
         <w:t>tant que</w:t>
       </w:r>
       <w:r>
-        <w:t xml:space="preserve"> np&lt;1 OU np&gt;</w:t>
+        <w:t xml:space="preserve"> </w:t>
+      </w:r>
+      <w:proofErr w:type="spellStart"/>
+      <w:r>
+        <w:t>np</w:t>
+      </w:r>
+      <w:proofErr w:type="spellEnd"/>
+      <w:r>
+        <w:t xml:space="preserve">&lt;1 OU </w:t>
+      </w:r>
+      <w:proofErr w:type="spellStart"/>
+      <w:r>
+        <w:t>np</w:t>
+      </w:r>
+      <w:proofErr w:type="spellEnd"/>
+      <w:r>
+        <w:t>&gt;</w:t>
       </w:r>
       <w:r>
         <w:t>3</w:t>
@@ -111,7 +132,15 @@
         <w:t>ez</w:t>
       </w:r>
       <w:r>
-        <w:t xml:space="preserve"> gagner ! ‘’</w:t>
+        <w:t xml:space="preserve"> </w:t>
+      </w:r>
+      <w:proofErr w:type="spellStart"/>
+      <w:r>
+        <w:t>gagner</w:t>
+      </w:r>
+      <w:proofErr w:type="spellEnd"/>
+      <w:r>
+        <w:t> ! ‘’</w:t>
       </w:r>
     </w:p>
     <w:p>
@@ -167,8 +196,21 @@
         <w:tab/>
         <w:t xml:space="preserve">Debus de tant que </w:t>
       </w:r>
-      <w:r>
-        <w:t>np &lt;10 OU np &gt;20</w:t>
+      <w:proofErr w:type="spellStart"/>
+      <w:r>
+        <w:t>np</w:t>
+      </w:r>
+      <w:proofErr w:type="spellEnd"/>
+      <w:r>
+        <w:t xml:space="preserve"> &lt;10 OU </w:t>
+      </w:r>
+      <w:proofErr w:type="spellStart"/>
+      <w:r>
+        <w:t>np</w:t>
+      </w:r>
+      <w:proofErr w:type="spellEnd"/>
+      <w:r>
+        <w:t xml:space="preserve"> &gt;20</w:t>
       </w:r>
     </w:p>
     <w:p>
@@ -197,7 +239,15 @@
       </w:r>
       <w:r>
         <w:tab/>
-        <w:t>Si np &lt;10</w:t>
+        <w:t xml:space="preserve">Si </w:t>
+      </w:r>
+      <w:proofErr w:type="spellStart"/>
+      <w:r>
+        <w:t>np</w:t>
+      </w:r>
+      <w:proofErr w:type="spellEnd"/>
+      <w:r>
+        <w:t xml:space="preserve"> &lt;10</w:t>
       </w:r>
     </w:p>
     <w:p>
@@ -254,8 +304,13 @@
       </w:r>
       <w:r>
         <w:tab/>
-        <w:t>Afficher np</w:t>
-      </w:r>
+        <w:t xml:space="preserve">Afficher </w:t>
+      </w:r>
+      <w:proofErr w:type="spellStart"/>
+      <w:r>
+        <w:t>np</w:t>
+      </w:r>
+      <w:proofErr w:type="spellEnd"/>
     </w:p>
     <w:p>
       <w:pPr>
@@ -328,9 +383,11 @@
         <w:tab/>
         <w:t xml:space="preserve">Afficher </w:t>
       </w:r>
+      <w:proofErr w:type="spellStart"/>
       <w:r>
         <w:t>np</w:t>
       </w:r>
+      <w:proofErr w:type="spellEnd"/>
     </w:p>
     <w:p>
       <w:pPr>
@@ -356,7 +413,15 @@
       </w:r>
       <w:r>
         <w:tab/>
-        <w:t>Afficher ‘’ Vous avez gagne ‘’</w:t>
+        <w:t xml:space="preserve">Afficher ‘’ Vous avez </w:t>
+      </w:r>
+      <w:proofErr w:type="spellStart"/>
+      <w:r>
+        <w:t>gagne</w:t>
+      </w:r>
+      <w:proofErr w:type="spellEnd"/>
+      <w:r>
+        <w:t xml:space="preserve"> ‘’</w:t>
       </w:r>
     </w:p>
     <w:p>
@@ -367,6 +432,1344 @@
         <w:tab/>
       </w:r>
     </w:p>
+    <w:p/>
+    <w:p>
+      <w:r>
+        <w:lastRenderedPageBreak/>
+        <w:t>Exercice avec un compteur !</w:t>
+      </w:r>
+    </w:p>
+    <w:p/>
+    <w:p>
+      <w:r>
+        <w:t xml:space="preserve">Variable </w:t>
+      </w:r>
+    </w:p>
+    <w:p>
+      <w:proofErr w:type="gramStart"/>
+      <w:r>
+        <w:t>nb</w:t>
+      </w:r>
+      <w:proofErr w:type="gramEnd"/>
+      <w:r>
+        <w:t xml:space="preserve"> est un entier </w:t>
+      </w:r>
+    </w:p>
+    <w:p>
+      <w:proofErr w:type="gramStart"/>
+      <w:r>
+        <w:t>compteur</w:t>
+      </w:r>
+      <w:proofErr w:type="gramEnd"/>
+      <w:r>
+        <w:t xml:space="preserve"> est un entier </w:t>
+      </w:r>
+    </w:p>
+    <w:p>
+      <w:r>
+        <w:t>Debus de programmation</w:t>
+      </w:r>
+    </w:p>
+    <w:p>
+      <w:r>
+        <w:tab/>
+        <w:t xml:space="preserve">Nb </w:t>
+      </w:r>
+      <w:r>
+        <w:sym w:font="Wingdings" w:char="F0DF"/>
+      </w:r>
+      <w:r>
+        <w:t>0</w:t>
+      </w:r>
+    </w:p>
+    <w:p>
+      <w:r>
+        <w:tab/>
+        <w:t xml:space="preserve">Compteur prend 0 </w:t>
+      </w:r>
+    </w:p>
+    <w:p>
+      <w:r>
+        <w:tab/>
+        <w:t xml:space="preserve">Debus de tant que </w:t>
+      </w:r>
+      <w:proofErr w:type="spellStart"/>
+      <w:r>
+        <w:t>np</w:t>
+      </w:r>
+      <w:proofErr w:type="spellEnd"/>
+      <w:r>
+        <w:t xml:space="preserve"> &lt;10 OU </w:t>
+      </w:r>
+      <w:proofErr w:type="spellStart"/>
+      <w:r>
+        <w:t>np</w:t>
+      </w:r>
+      <w:proofErr w:type="spellEnd"/>
+      <w:r>
+        <w:t xml:space="preserve"> &gt;20</w:t>
+      </w:r>
+    </w:p>
+    <w:p>
+      <w:r>
+        <w:tab/>
+      </w:r>
+      <w:r>
+        <w:tab/>
+        <w:t>Afficher ‘’</w:t>
+      </w:r>
+      <w:r>
+        <w:t>Saisir un nombre’’</w:t>
+      </w:r>
+    </w:p>
+    <w:p>
+      <w:r>
+        <w:tab/>
+      </w:r>
+      <w:r>
+        <w:tab/>
+        <w:t>Ecrire nb</w:t>
+      </w:r>
+    </w:p>
+    <w:p>
+      <w:r>
+        <w:tab/>
+      </w:r>
+      <w:r>
+        <w:tab/>
+      </w:r>
+      <w:r>
+        <w:t>Compteur prend +1</w:t>
+      </w:r>
+    </w:p>
+    <w:p>
+      <w:pPr>
+        <w:spacing w:after="0"/>
+      </w:pPr>
+      <w:r>
+        <w:tab/>
+      </w:r>
+      <w:r>
+        <w:tab/>
+        <w:t>Debus de si</w:t>
+      </w:r>
+    </w:p>
+    <w:p>
+      <w:pPr>
+        <w:spacing w:after="0"/>
+      </w:pPr>
+      <w:r>
+        <w:tab/>
+      </w:r>
+      <w:r>
+        <w:tab/>
+      </w:r>
+      <w:r>
+        <w:tab/>
+        <w:t xml:space="preserve">Si </w:t>
+      </w:r>
+      <w:proofErr w:type="spellStart"/>
+      <w:r>
+        <w:t>np</w:t>
+      </w:r>
+      <w:proofErr w:type="spellEnd"/>
+      <w:r>
+        <w:t xml:space="preserve"> &lt;10</w:t>
+      </w:r>
+    </w:p>
+    <w:p>
+      <w:pPr>
+        <w:spacing w:after="0"/>
+      </w:pPr>
+      <w:r>
+        <w:tab/>
+      </w:r>
+      <w:r>
+        <w:tab/>
+      </w:r>
+      <w:r>
+        <w:tab/>
+      </w:r>
+      <w:r>
+        <w:tab/>
+        <w:t>Afficher ‘’ Plus grand !’’</w:t>
+      </w:r>
+    </w:p>
+    <w:p>
+      <w:pPr>
+        <w:spacing w:after="0"/>
+      </w:pPr>
+      <w:r>
+        <w:tab/>
+      </w:r>
+      <w:r>
+        <w:tab/>
+      </w:r>
+      <w:r>
+        <w:tab/>
+      </w:r>
+      <w:r>
+        <w:tab/>
+        <w:t>Ecrire ‘’ saisir un nombre ‘’</w:t>
+      </w:r>
+    </w:p>
+    <w:p>
+      <w:pPr>
+        <w:spacing w:after="0"/>
+      </w:pPr>
+      <w:r>
+        <w:tab/>
+      </w:r>
+      <w:r>
+        <w:tab/>
+      </w:r>
+      <w:r>
+        <w:tab/>
+      </w:r>
+      <w:r>
+        <w:tab/>
+        <w:t xml:space="preserve">Afficher </w:t>
+      </w:r>
+      <w:proofErr w:type="spellStart"/>
+      <w:r>
+        <w:t>np</w:t>
+      </w:r>
+      <w:proofErr w:type="spellEnd"/>
+    </w:p>
+    <w:p>
+      <w:pPr>
+        <w:spacing w:after="0"/>
+      </w:pPr>
+      <w:r>
+        <w:tab/>
+      </w:r>
+      <w:r>
+        <w:tab/>
+      </w:r>
+      <w:r>
+        <w:tab/>
+        <w:t xml:space="preserve">Sinon </w:t>
+      </w:r>
+    </w:p>
+    <w:p>
+      <w:pPr>
+        <w:spacing w:after="0"/>
+      </w:pPr>
+      <w:r>
+        <w:tab/>
+      </w:r>
+      <w:r>
+        <w:tab/>
+      </w:r>
+      <w:r>
+        <w:tab/>
+      </w:r>
+      <w:r>
+        <w:tab/>
+        <w:t>Afficher ‘’ Plus petit ! ‘’</w:t>
+      </w:r>
+    </w:p>
+    <w:p>
+      <w:pPr>
+        <w:spacing w:after="0"/>
+      </w:pPr>
+      <w:r>
+        <w:tab/>
+      </w:r>
+      <w:r>
+        <w:tab/>
+      </w:r>
+      <w:r>
+        <w:tab/>
+      </w:r>
+      <w:r>
+        <w:tab/>
+        <w:t>Ecrire ‘’ saisir un nombre ‘’</w:t>
+      </w:r>
+    </w:p>
+    <w:p>
+      <w:pPr>
+        <w:spacing w:after="0"/>
+      </w:pPr>
+      <w:r>
+        <w:tab/>
+      </w:r>
+      <w:r>
+        <w:tab/>
+      </w:r>
+      <w:r>
+        <w:tab/>
+      </w:r>
+      <w:r>
+        <w:tab/>
+        <w:t xml:space="preserve">Afficher </w:t>
+      </w:r>
+      <w:proofErr w:type="spellStart"/>
+      <w:r>
+        <w:t>np</w:t>
+      </w:r>
+      <w:proofErr w:type="spellEnd"/>
+    </w:p>
+    <w:p>
+      <w:pPr>
+        <w:spacing w:after="0"/>
+      </w:pPr>
+      <w:r>
+        <w:tab/>
+      </w:r>
+      <w:r>
+        <w:tab/>
+        <w:t>Fin de si</w:t>
+      </w:r>
+    </w:p>
+    <w:p>
+      <w:pPr>
+        <w:spacing w:after="0"/>
+      </w:pPr>
+      <w:r>
+        <w:tab/>
+      </w:r>
+      <w:r>
+        <w:tab/>
+      </w:r>
+      <w:r>
+        <w:tab/>
+        <w:t xml:space="preserve">Afficher ‘’ Vous avez </w:t>
+      </w:r>
+      <w:r>
+        <w:t>gagné</w:t>
+      </w:r>
+      <w:r>
+        <w:t xml:space="preserve"> ‘’</w:t>
+      </w:r>
+    </w:p>
+    <w:p>
+      <w:pPr>
+        <w:spacing w:after="0"/>
+      </w:pPr>
+      <w:r>
+        <w:tab/>
+      </w:r>
+      <w:r>
+        <w:tab/>
+      </w:r>
+      <w:r>
+        <w:tab/>
+        <w:t>Afficher ‘’ vous avez réussi’</w:t>
+      </w:r>
+      <w:proofErr w:type="gramStart"/>
+      <w:r>
+        <w:t>’ ,compteur</w:t>
+      </w:r>
+      <w:proofErr w:type="gramEnd"/>
+      <w:r>
+        <w:t xml:space="preserve"> </w:t>
+      </w:r>
+    </w:p>
+    <w:p>
+      <w:r>
+        <w:t xml:space="preserve">Fin de programmation </w:t>
+      </w:r>
+      <w:r>
+        <w:tab/>
+      </w:r>
+    </w:p>
+    <w:p/>
+    <w:p/>
+    <w:p/>
+    <w:p/>
+    <w:p/>
+    <w:p/>
+    <w:p/>
+    <w:p/>
+    <w:p/>
+    <w:p/>
+    <w:p>
+      <w:r>
+        <w:lastRenderedPageBreak/>
+        <w:t xml:space="preserve">EXERCICE 3 </w:t>
+      </w:r>
+    </w:p>
+    <w:p>
+      <w:r>
+        <w:t>Ecrire un algorithme qui demande un nombre de départ, et qui ensuite affiche les dix nombres suivants. Par exemple, si l'utilisateur entre le nombre 17, le programme affichera les nombres de 18 à 27. Ecrire cet algorithme dans un premier temps avec une boucle tant que, pu</w:t>
+      </w:r>
+      <w:r>
+        <w:t>i</w:t>
+      </w:r>
+      <w:r>
+        <w:t>s avec une boucle pour.</w:t>
+      </w:r>
+    </w:p>
+    <w:p/>
+    <w:p>
+      <w:r>
+        <w:tab/>
+      </w:r>
+      <w:r>
+        <w:tab/>
+      </w:r>
+      <w:r>
+        <w:tab/>
+      </w:r>
+      <w:r>
+        <w:tab/>
+      </w:r>
+      <w:r>
+        <w:tab/>
+        <w:t>Pour tant que</w:t>
+      </w:r>
+    </w:p>
+    <w:p>
+      <w:r>
+        <w:t xml:space="preserve">Variable </w:t>
+      </w:r>
+    </w:p>
+    <w:p>
+      <w:proofErr w:type="spellStart"/>
+      <w:proofErr w:type="gramStart"/>
+      <w:r>
+        <w:t>np</w:t>
+      </w:r>
+      <w:proofErr w:type="spellEnd"/>
+      <w:proofErr w:type="gramEnd"/>
+      <w:r>
+        <w:t xml:space="preserve"> est un entier </w:t>
+      </w:r>
+    </w:p>
+    <w:p>
+      <w:proofErr w:type="gramStart"/>
+      <w:r>
+        <w:t>i</w:t>
+      </w:r>
+      <w:proofErr w:type="gramEnd"/>
+      <w:r>
+        <w:t xml:space="preserve"> est un entier </w:t>
+      </w:r>
+    </w:p>
+    <w:p>
+      <w:pPr>
+        <w:spacing w:after="0"/>
+      </w:pPr>
+      <w:r>
+        <w:t>Debus de programmation</w:t>
+      </w:r>
+    </w:p>
+    <w:p>
+      <w:pPr>
+        <w:spacing w:after="0"/>
+      </w:pPr>
+      <w:r>
+        <w:tab/>
+      </w:r>
+      <w:proofErr w:type="spellStart"/>
+      <w:proofErr w:type="gramStart"/>
+      <w:r>
+        <w:t>n</w:t>
+      </w:r>
+      <w:r>
+        <w:t>p</w:t>
+      </w:r>
+      <w:proofErr w:type="spellEnd"/>
+      <w:proofErr w:type="gramEnd"/>
+      <w:r>
+        <w:t xml:space="preserve"> prend la valeur de 0</w:t>
+      </w:r>
+    </w:p>
+    <w:p>
+      <w:pPr>
+        <w:spacing w:after="0"/>
+      </w:pPr>
+      <w:r>
+        <w:tab/>
+      </w:r>
+      <w:proofErr w:type="gramStart"/>
+      <w:r>
+        <w:t>i</w:t>
+      </w:r>
+      <w:proofErr w:type="gramEnd"/>
+      <w:r>
+        <w:t xml:space="preserve"> prend la valeur de 0</w:t>
+      </w:r>
+    </w:p>
+    <w:p>
+      <w:pPr>
+        <w:spacing w:after="0"/>
+      </w:pPr>
+      <w:r>
+        <w:tab/>
+      </w:r>
+      <w:proofErr w:type="gramStart"/>
+      <w:r>
+        <w:t>afficher</w:t>
+      </w:r>
+      <w:proofErr w:type="gramEnd"/>
+      <w:r>
+        <w:t xml:space="preserve"> ‘’Saisir un nombre’’</w:t>
+      </w:r>
+    </w:p>
+    <w:p>
+      <w:pPr>
+        <w:spacing w:after="0"/>
+      </w:pPr>
+      <w:r>
+        <w:tab/>
+      </w:r>
+      <w:proofErr w:type="gramStart"/>
+      <w:r>
+        <w:t>écrire</w:t>
+      </w:r>
+      <w:proofErr w:type="gramEnd"/>
+      <w:r>
+        <w:t xml:space="preserve"> </w:t>
+      </w:r>
+      <w:proofErr w:type="spellStart"/>
+      <w:r>
+        <w:t>np</w:t>
+      </w:r>
+      <w:proofErr w:type="spellEnd"/>
+    </w:p>
+    <w:p>
+      <w:pPr>
+        <w:spacing w:after="0"/>
+      </w:pPr>
+      <w:r>
+        <w:tab/>
+        <w:t>Debus de tant que</w:t>
+      </w:r>
+    </w:p>
+    <w:p>
+      <w:pPr>
+        <w:spacing w:after="0"/>
+      </w:pPr>
+      <w:r>
+        <w:tab/>
+      </w:r>
+      <w:r>
+        <w:tab/>
+      </w:r>
+      <w:r>
+        <w:t xml:space="preserve">Tant que </w:t>
+      </w:r>
+      <w:r>
+        <w:t xml:space="preserve">i </w:t>
+      </w:r>
+      <w:r>
+        <w:t>&lt;</w:t>
+      </w:r>
+      <w:r>
+        <w:t>10</w:t>
+      </w:r>
+    </w:p>
+    <w:p>
+      <w:pPr>
+        <w:spacing w:after="0"/>
+      </w:pPr>
+      <w:r>
+        <w:tab/>
+      </w:r>
+      <w:r>
+        <w:tab/>
+      </w:r>
+      <w:r>
+        <w:tab/>
+      </w:r>
+      <w:proofErr w:type="spellStart"/>
+      <w:r>
+        <w:t>Np</w:t>
+      </w:r>
+      <w:proofErr w:type="spellEnd"/>
+      <w:r>
+        <w:t xml:space="preserve"> </w:t>
+      </w:r>
+      <w:r>
+        <w:sym w:font="Wingdings" w:char="F0DF"/>
+      </w:r>
+      <w:r>
+        <w:t>np+1</w:t>
+      </w:r>
+    </w:p>
+    <w:p>
+      <w:r>
+        <w:tab/>
+      </w:r>
+      <w:r>
+        <w:tab/>
+      </w:r>
+      <w:r>
+        <w:tab/>
+      </w:r>
+      <w:proofErr w:type="gramStart"/>
+      <w:r>
+        <w:t>Afficher ,</w:t>
+      </w:r>
+      <w:proofErr w:type="spellStart"/>
+      <w:r>
+        <w:t>np</w:t>
+      </w:r>
+      <w:proofErr w:type="spellEnd"/>
+      <w:proofErr w:type="gramEnd"/>
+    </w:p>
+    <w:p>
+      <w:r>
+        <w:tab/>
+      </w:r>
+      <w:r>
+        <w:tab/>
+      </w:r>
+      <w:r>
+        <w:tab/>
+        <w:t xml:space="preserve">I </w:t>
+      </w:r>
+      <w:r>
+        <w:sym w:font="Wingdings" w:char="F0DF"/>
+      </w:r>
+      <w:r>
+        <w:t>i+1</w:t>
+      </w:r>
+    </w:p>
+    <w:p>
+      <w:r>
+        <w:tab/>
+        <w:t>Fin de tant que</w:t>
+      </w:r>
+    </w:p>
+    <w:p>
+      <w:pPr>
+        <w:rPr>
+          <w:rFonts w:cstheme="minorHAnsi"/>
+        </w:rPr>
+      </w:pPr>
+      <w:r>
+        <w:rPr>
+          <w:rFonts w:cstheme="minorHAnsi"/>
+        </w:rPr>
+        <w:t xml:space="preserve">Fin de programmation  </w:t>
+      </w:r>
+    </w:p>
+    <w:p>
+      <w:pPr>
+        <w:rPr>
+          <w:rFonts w:eastAsia="Times New Roman" w:cstheme="minorHAnsi"/>
+          <w:color w:val="000000"/>
+          <w:kern w:val="0"/>
+          <w:lang w:eastAsia="fr-FR"/>
+          <w14:ligatures w14:val="none"/>
+        </w:rPr>
+      </w:pPr>
+      <w:r>
+        <w:rPr>
+          <w:rFonts w:eastAsia="Times New Roman" w:cstheme="minorHAnsi"/>
+          <w:color w:val="000000"/>
+          <w:kern w:val="0"/>
+          <w:lang w:eastAsia="fr-FR"/>
+          <w14:ligatures w14:val="none"/>
+        </w:rPr>
+        <w:t xml:space="preserve"> </w:t>
+      </w:r>
+      <w:r>
+        <w:rPr>
+          <w:rFonts w:eastAsia="Times New Roman" w:cstheme="minorHAnsi"/>
+          <w:color w:val="000000"/>
+          <w:kern w:val="0"/>
+          <w:lang w:eastAsia="fr-FR"/>
+          <w14:ligatures w14:val="none"/>
+        </w:rPr>
+        <w:tab/>
+      </w:r>
+      <w:r>
+        <w:rPr>
+          <w:rFonts w:eastAsia="Times New Roman" w:cstheme="minorHAnsi"/>
+          <w:color w:val="000000"/>
+          <w:kern w:val="0"/>
+          <w:lang w:eastAsia="fr-FR"/>
+          <w14:ligatures w14:val="none"/>
+        </w:rPr>
+        <w:tab/>
+      </w:r>
+      <w:r>
+        <w:rPr>
+          <w:rFonts w:eastAsia="Times New Roman" w:cstheme="minorHAnsi"/>
+          <w:color w:val="000000"/>
+          <w:kern w:val="0"/>
+          <w:lang w:eastAsia="fr-FR"/>
+          <w14:ligatures w14:val="none"/>
+        </w:rPr>
+        <w:tab/>
+      </w:r>
+      <w:r>
+        <w:rPr>
+          <w:rFonts w:eastAsia="Times New Roman" w:cstheme="minorHAnsi"/>
+          <w:color w:val="000000"/>
+          <w:kern w:val="0"/>
+          <w:lang w:eastAsia="fr-FR"/>
+          <w14:ligatures w14:val="none"/>
+        </w:rPr>
+        <w:tab/>
+        <w:t xml:space="preserve">Pour </w:t>
+      </w:r>
+      <w:proofErr w:type="spellStart"/>
+      <w:r>
+        <w:rPr>
+          <w:rFonts w:eastAsia="Times New Roman" w:cstheme="minorHAnsi"/>
+          <w:color w:val="000000"/>
+          <w:kern w:val="0"/>
+          <w:lang w:eastAsia="fr-FR"/>
+          <w14:ligatures w14:val="none"/>
+        </w:rPr>
+        <w:t>Pour</w:t>
+      </w:r>
+      <w:proofErr w:type="spellEnd"/>
+      <w:r>
+        <w:rPr>
+          <w:rFonts w:eastAsia="Times New Roman" w:cstheme="minorHAnsi"/>
+          <w:color w:val="000000"/>
+          <w:kern w:val="0"/>
+          <w:lang w:eastAsia="fr-FR"/>
+          <w14:ligatures w14:val="none"/>
+        </w:rPr>
+        <w:t xml:space="preserve"> </w:t>
+      </w:r>
+    </w:p>
+    <w:p>
+      <w:pPr>
+        <w:rPr>
+          <w:rFonts w:eastAsia="Times New Roman" w:cstheme="minorHAnsi"/>
+          <w:color w:val="000000"/>
+          <w:kern w:val="0"/>
+          <w:lang w:eastAsia="fr-FR"/>
+          <w14:ligatures w14:val="none"/>
+        </w:rPr>
+      </w:pPr>
+      <w:r>
+        <w:rPr>
+          <w:rFonts w:eastAsia="Times New Roman" w:cstheme="minorHAnsi"/>
+          <w:color w:val="000000"/>
+          <w:kern w:val="0"/>
+          <w:lang w:eastAsia="fr-FR"/>
+          <w14:ligatures w14:val="none"/>
+        </w:rPr>
+        <w:t xml:space="preserve">Variable </w:t>
+      </w:r>
+    </w:p>
+    <w:p>
+      <w:pPr>
+        <w:rPr>
+          <w:rFonts w:eastAsia="Times New Roman" w:cstheme="minorHAnsi"/>
+          <w:color w:val="000000"/>
+          <w:kern w:val="0"/>
+          <w:lang w:eastAsia="fr-FR"/>
+          <w14:ligatures w14:val="none"/>
+        </w:rPr>
+      </w:pPr>
+      <w:proofErr w:type="spellStart"/>
+      <w:r>
+        <w:rPr>
+          <w:rFonts w:eastAsia="Times New Roman" w:cstheme="minorHAnsi"/>
+          <w:color w:val="000000"/>
+          <w:kern w:val="0"/>
+          <w:lang w:eastAsia="fr-FR"/>
+          <w14:ligatures w14:val="none"/>
+        </w:rPr>
+        <w:t>Np</w:t>
+      </w:r>
+      <w:proofErr w:type="spellEnd"/>
+      <w:r>
+        <w:rPr>
+          <w:rFonts w:eastAsia="Times New Roman" w:cstheme="minorHAnsi"/>
+          <w:color w:val="000000"/>
+          <w:kern w:val="0"/>
+          <w:lang w:eastAsia="fr-FR"/>
+          <w14:ligatures w14:val="none"/>
+        </w:rPr>
+        <w:t xml:space="preserve"> est un entier</w:t>
+      </w:r>
+    </w:p>
+    <w:p>
+      <w:pPr>
+        <w:rPr>
+          <w:rFonts w:eastAsia="Times New Roman" w:cstheme="minorHAnsi"/>
+          <w:color w:val="000000"/>
+          <w:kern w:val="0"/>
+          <w:lang w:eastAsia="fr-FR"/>
+          <w14:ligatures w14:val="none"/>
+        </w:rPr>
+      </w:pPr>
+      <w:r>
+        <w:rPr>
+          <w:rFonts w:eastAsia="Times New Roman" w:cstheme="minorHAnsi"/>
+          <w:color w:val="000000"/>
+          <w:kern w:val="0"/>
+          <w:lang w:eastAsia="fr-FR"/>
+          <w14:ligatures w14:val="none"/>
+        </w:rPr>
+        <w:t>I est un entier</w:t>
+      </w:r>
+    </w:p>
+    <w:p>
+      <w:pPr>
+        <w:rPr>
+          <w:rFonts w:eastAsia="Times New Roman" w:cstheme="minorHAnsi"/>
+          <w:color w:val="000000"/>
+          <w:kern w:val="0"/>
+          <w:lang w:eastAsia="fr-FR"/>
+          <w14:ligatures w14:val="none"/>
+        </w:rPr>
+      </w:pPr>
+      <w:r>
+        <w:rPr>
+          <w:rFonts w:eastAsia="Times New Roman" w:cstheme="minorHAnsi"/>
+          <w:color w:val="000000"/>
+          <w:kern w:val="0"/>
+          <w:lang w:eastAsia="fr-FR"/>
+          <w14:ligatures w14:val="none"/>
+        </w:rPr>
+        <w:t>Debus de programmation</w:t>
+      </w:r>
+    </w:p>
+    <w:p>
+      <w:pPr>
+        <w:spacing w:after="0"/>
+        <w:rPr>
+          <w:rFonts w:eastAsia="Times New Roman" w:cstheme="minorHAnsi"/>
+          <w:color w:val="000000"/>
+          <w:kern w:val="0"/>
+          <w:lang w:eastAsia="fr-FR"/>
+          <w14:ligatures w14:val="none"/>
+        </w:rPr>
+      </w:pPr>
+      <w:r>
+        <w:rPr>
+          <w:rFonts w:eastAsia="Times New Roman" w:cstheme="minorHAnsi"/>
+          <w:color w:val="000000"/>
+          <w:kern w:val="0"/>
+          <w:lang w:eastAsia="fr-FR"/>
+          <w14:ligatures w14:val="none"/>
+        </w:rPr>
+        <w:tab/>
+      </w:r>
+      <w:proofErr w:type="spellStart"/>
+      <w:r>
+        <w:rPr>
+          <w:rFonts w:eastAsia="Times New Roman" w:cstheme="minorHAnsi"/>
+          <w:color w:val="000000"/>
+          <w:kern w:val="0"/>
+          <w:lang w:eastAsia="fr-FR"/>
+          <w14:ligatures w14:val="none"/>
+        </w:rPr>
+        <w:t>Np</w:t>
+      </w:r>
+      <w:proofErr w:type="spellEnd"/>
+      <w:r>
+        <w:rPr>
+          <w:rFonts w:eastAsia="Times New Roman" w:cstheme="minorHAnsi"/>
+          <w:color w:val="000000"/>
+          <w:kern w:val="0"/>
+          <w:lang w:eastAsia="fr-FR"/>
+          <w14:ligatures w14:val="none"/>
+        </w:rPr>
+        <w:sym w:font="Wingdings" w:char="F0DF"/>
+      </w:r>
+      <w:r>
+        <w:rPr>
+          <w:rFonts w:eastAsia="Times New Roman" w:cstheme="minorHAnsi"/>
+          <w:color w:val="000000"/>
+          <w:kern w:val="0"/>
+          <w:lang w:eastAsia="fr-FR"/>
+          <w14:ligatures w14:val="none"/>
+        </w:rPr>
+        <w:t xml:space="preserve"> 0</w:t>
+      </w:r>
+    </w:p>
+    <w:p>
+      <w:pPr>
+        <w:spacing w:after="0"/>
+        <w:rPr>
+          <w:rFonts w:eastAsia="Times New Roman" w:cstheme="minorHAnsi"/>
+          <w:color w:val="000000"/>
+          <w:kern w:val="0"/>
+          <w:lang w:eastAsia="fr-FR"/>
+          <w14:ligatures w14:val="none"/>
+        </w:rPr>
+      </w:pPr>
+      <w:r>
+        <w:rPr>
+          <w:rFonts w:eastAsia="Times New Roman" w:cstheme="minorHAnsi"/>
+          <w:color w:val="000000"/>
+          <w:kern w:val="0"/>
+          <w:lang w:eastAsia="fr-FR"/>
+          <w14:ligatures w14:val="none"/>
+        </w:rPr>
+        <w:tab/>
+      </w:r>
+      <w:r>
+        <w:rPr>
+          <w:rFonts w:eastAsia="Times New Roman" w:cstheme="minorHAnsi"/>
+          <w:color w:val="000000"/>
+          <w:kern w:val="0"/>
+          <w:lang w:eastAsia="fr-FR"/>
+          <w14:ligatures w14:val="none"/>
+        </w:rPr>
+        <w:t>Afficher ‘’ saisir un nombre ‘’</w:t>
+      </w:r>
+    </w:p>
+    <w:p>
+      <w:pPr>
+        <w:spacing w:after="0"/>
+        <w:rPr>
+          <w:rFonts w:eastAsia="Times New Roman" w:cstheme="minorHAnsi"/>
+          <w:color w:val="000000"/>
+          <w:kern w:val="0"/>
+          <w:lang w:eastAsia="fr-FR"/>
+          <w14:ligatures w14:val="none"/>
+        </w:rPr>
+      </w:pPr>
+      <w:r>
+        <w:rPr>
+          <w:rFonts w:eastAsia="Times New Roman" w:cstheme="minorHAnsi"/>
+          <w:color w:val="000000"/>
+          <w:kern w:val="0"/>
+          <w:lang w:eastAsia="fr-FR"/>
+          <w14:ligatures w14:val="none"/>
+        </w:rPr>
+        <w:tab/>
+        <w:t xml:space="preserve">Ecrire </w:t>
+      </w:r>
+      <w:proofErr w:type="spellStart"/>
+      <w:r>
+        <w:rPr>
+          <w:rFonts w:eastAsia="Times New Roman" w:cstheme="minorHAnsi"/>
+          <w:color w:val="000000"/>
+          <w:kern w:val="0"/>
+          <w:lang w:eastAsia="fr-FR"/>
+          <w14:ligatures w14:val="none"/>
+        </w:rPr>
+        <w:t>np</w:t>
+      </w:r>
+      <w:proofErr w:type="spellEnd"/>
+    </w:p>
+    <w:p>
+      <w:pPr>
+        <w:spacing w:after="0"/>
+        <w:rPr>
+          <w:rFonts w:eastAsia="Times New Roman" w:cstheme="minorHAnsi"/>
+          <w:color w:val="000000"/>
+          <w:kern w:val="0"/>
+          <w:lang w:eastAsia="fr-FR"/>
+          <w14:ligatures w14:val="none"/>
+        </w:rPr>
+      </w:pPr>
+      <w:r>
+        <w:rPr>
+          <w:rFonts w:eastAsia="Times New Roman" w:cstheme="minorHAnsi"/>
+          <w:color w:val="000000"/>
+          <w:kern w:val="0"/>
+          <w:lang w:eastAsia="fr-FR"/>
+          <w14:ligatures w14:val="none"/>
+        </w:rPr>
+        <w:tab/>
+        <w:t>Afficher ‘’Les valeurs des 10 nombres sont : ‘’</w:t>
+      </w:r>
+    </w:p>
+    <w:p>
+      <w:pPr>
+        <w:spacing w:after="0"/>
+        <w:rPr>
+          <w:rFonts w:eastAsia="Times New Roman" w:cstheme="minorHAnsi"/>
+          <w:color w:val="000000"/>
+          <w:kern w:val="0"/>
+          <w:lang w:eastAsia="fr-FR"/>
+          <w14:ligatures w14:val="none"/>
+        </w:rPr>
+      </w:pPr>
+      <w:r>
+        <w:rPr>
+          <w:rFonts w:eastAsia="Times New Roman" w:cstheme="minorHAnsi"/>
+          <w:color w:val="000000"/>
+          <w:kern w:val="0"/>
+          <w:lang w:eastAsia="fr-FR"/>
+          <w14:ligatures w14:val="none"/>
+        </w:rPr>
+        <w:tab/>
+      </w:r>
+      <w:r>
+        <w:rPr>
+          <w:rFonts w:eastAsia="Times New Roman" w:cstheme="minorHAnsi"/>
+          <w:color w:val="000000"/>
+          <w:kern w:val="0"/>
+          <w:lang w:eastAsia="fr-FR"/>
+          <w14:ligatures w14:val="none"/>
+        </w:rPr>
+        <w:tab/>
+        <w:t>Debus de pour</w:t>
+      </w:r>
+    </w:p>
+    <w:p>
+      <w:pPr>
+        <w:spacing w:after="0"/>
+        <w:rPr>
+          <w:rFonts w:eastAsia="Times New Roman" w:cstheme="minorHAnsi"/>
+          <w:color w:val="000000"/>
+          <w:kern w:val="0"/>
+          <w:lang w:eastAsia="fr-FR"/>
+          <w14:ligatures w14:val="none"/>
+        </w:rPr>
+      </w:pPr>
+      <w:r>
+        <w:rPr>
+          <w:rFonts w:eastAsia="Times New Roman" w:cstheme="minorHAnsi"/>
+          <w:color w:val="000000"/>
+          <w:kern w:val="0"/>
+          <w:lang w:eastAsia="fr-FR"/>
+          <w14:ligatures w14:val="none"/>
+        </w:rPr>
+        <w:tab/>
+      </w:r>
+      <w:r>
+        <w:rPr>
+          <w:rFonts w:eastAsia="Times New Roman" w:cstheme="minorHAnsi"/>
+          <w:color w:val="000000"/>
+          <w:kern w:val="0"/>
+          <w:lang w:eastAsia="fr-FR"/>
+          <w14:ligatures w14:val="none"/>
+        </w:rPr>
+        <w:tab/>
+      </w:r>
+      <w:r>
+        <w:rPr>
+          <w:rFonts w:eastAsia="Times New Roman" w:cstheme="minorHAnsi"/>
+          <w:color w:val="000000"/>
+          <w:kern w:val="0"/>
+          <w:lang w:eastAsia="fr-FR"/>
+          <w14:ligatures w14:val="none"/>
+        </w:rPr>
+        <w:tab/>
+        <w:t xml:space="preserve">Pour i allant de 1 </w:t>
+      </w:r>
+      <w:proofErr w:type="spellStart"/>
+      <w:proofErr w:type="gramStart"/>
+      <w:r>
+        <w:rPr>
+          <w:rFonts w:eastAsia="Times New Roman" w:cstheme="minorHAnsi"/>
+          <w:color w:val="000000"/>
+          <w:kern w:val="0"/>
+          <w:lang w:eastAsia="fr-FR"/>
+          <w14:ligatures w14:val="none"/>
+        </w:rPr>
+        <w:t>a</w:t>
+      </w:r>
+      <w:proofErr w:type="spellEnd"/>
+      <w:proofErr w:type="gramEnd"/>
+      <w:r>
+        <w:rPr>
+          <w:rFonts w:eastAsia="Times New Roman" w:cstheme="minorHAnsi"/>
+          <w:color w:val="000000"/>
+          <w:kern w:val="0"/>
+          <w:lang w:eastAsia="fr-FR"/>
+          <w14:ligatures w14:val="none"/>
+        </w:rPr>
+        <w:t xml:space="preserve"> 10</w:t>
+      </w:r>
+    </w:p>
+    <w:p>
+      <w:pPr>
+        <w:spacing w:after="0"/>
+        <w:rPr>
+          <w:rFonts w:eastAsia="Times New Roman" w:cstheme="minorHAnsi"/>
+          <w:color w:val="000000"/>
+          <w:kern w:val="0"/>
+          <w:lang w:eastAsia="fr-FR"/>
+          <w14:ligatures w14:val="none"/>
+        </w:rPr>
+      </w:pPr>
+      <w:r>
+        <w:rPr>
+          <w:rFonts w:eastAsia="Times New Roman" w:cstheme="minorHAnsi"/>
+          <w:color w:val="000000"/>
+          <w:kern w:val="0"/>
+          <w:lang w:eastAsia="fr-FR"/>
+          <w14:ligatures w14:val="none"/>
+        </w:rPr>
+        <w:tab/>
+      </w:r>
+      <w:r>
+        <w:rPr>
+          <w:rFonts w:eastAsia="Times New Roman" w:cstheme="minorHAnsi"/>
+          <w:color w:val="000000"/>
+          <w:kern w:val="0"/>
+          <w:lang w:eastAsia="fr-FR"/>
+          <w14:ligatures w14:val="none"/>
+        </w:rPr>
+        <w:tab/>
+      </w:r>
+      <w:r>
+        <w:rPr>
+          <w:rFonts w:eastAsia="Times New Roman" w:cstheme="minorHAnsi"/>
+          <w:color w:val="000000"/>
+          <w:kern w:val="0"/>
+          <w:lang w:eastAsia="fr-FR"/>
+          <w14:ligatures w14:val="none"/>
+        </w:rPr>
+        <w:tab/>
+      </w:r>
+      <w:r>
+        <w:rPr>
+          <w:rFonts w:eastAsia="Times New Roman" w:cstheme="minorHAnsi"/>
+          <w:color w:val="000000"/>
+          <w:kern w:val="0"/>
+          <w:lang w:eastAsia="fr-FR"/>
+          <w14:ligatures w14:val="none"/>
+        </w:rPr>
+        <w:tab/>
+        <w:t>Pour</w:t>
+      </w:r>
+    </w:p>
+    <w:p>
+      <w:pPr>
+        <w:spacing w:after="0"/>
+        <w:rPr>
+          <w:rFonts w:eastAsia="Times New Roman" w:cstheme="minorHAnsi"/>
+          <w:color w:val="000000"/>
+          <w:kern w:val="0"/>
+          <w:lang w:eastAsia="fr-FR"/>
+          <w14:ligatures w14:val="none"/>
+        </w:rPr>
+      </w:pPr>
+      <w:r>
+        <w:rPr>
+          <w:rFonts w:eastAsia="Times New Roman" w:cstheme="minorHAnsi"/>
+          <w:color w:val="000000"/>
+          <w:kern w:val="0"/>
+          <w:lang w:eastAsia="fr-FR"/>
+          <w14:ligatures w14:val="none"/>
+        </w:rPr>
+        <w:tab/>
+      </w:r>
+      <w:r>
+        <w:rPr>
+          <w:rFonts w:eastAsia="Times New Roman" w:cstheme="minorHAnsi"/>
+          <w:color w:val="000000"/>
+          <w:kern w:val="0"/>
+          <w:lang w:eastAsia="fr-FR"/>
+          <w14:ligatures w14:val="none"/>
+        </w:rPr>
+        <w:tab/>
+      </w:r>
+      <w:r>
+        <w:rPr>
+          <w:rFonts w:eastAsia="Times New Roman" w:cstheme="minorHAnsi"/>
+          <w:color w:val="000000"/>
+          <w:kern w:val="0"/>
+          <w:lang w:eastAsia="fr-FR"/>
+          <w14:ligatures w14:val="none"/>
+        </w:rPr>
+        <w:tab/>
+      </w:r>
+      <w:r>
+        <w:rPr>
+          <w:rFonts w:eastAsia="Times New Roman" w:cstheme="minorHAnsi"/>
+          <w:color w:val="000000"/>
+          <w:kern w:val="0"/>
+          <w:lang w:eastAsia="fr-FR"/>
+          <w14:ligatures w14:val="none"/>
+        </w:rPr>
+        <w:tab/>
+      </w:r>
+      <w:proofErr w:type="spellStart"/>
+      <w:r>
+        <w:rPr>
+          <w:rFonts w:eastAsia="Times New Roman" w:cstheme="minorHAnsi"/>
+          <w:color w:val="000000"/>
+          <w:kern w:val="0"/>
+          <w:lang w:eastAsia="fr-FR"/>
+          <w14:ligatures w14:val="none"/>
+        </w:rPr>
+        <w:t>Np</w:t>
+      </w:r>
+      <w:proofErr w:type="spellEnd"/>
+      <w:r>
+        <w:rPr>
+          <w:rFonts w:eastAsia="Times New Roman" w:cstheme="minorHAnsi"/>
+          <w:color w:val="000000"/>
+          <w:kern w:val="0"/>
+          <w:lang w:eastAsia="fr-FR"/>
+          <w14:ligatures w14:val="none"/>
+        </w:rPr>
+        <w:t xml:space="preserve"> </w:t>
+      </w:r>
+      <w:r>
+        <w:rPr>
+          <w:rFonts w:eastAsia="Times New Roman" w:cstheme="minorHAnsi"/>
+          <w:color w:val="000000"/>
+          <w:kern w:val="0"/>
+          <w:lang w:eastAsia="fr-FR"/>
+          <w14:ligatures w14:val="none"/>
+        </w:rPr>
+        <w:sym w:font="Wingdings" w:char="F0DF"/>
+      </w:r>
+      <w:r>
+        <w:rPr>
+          <w:rFonts w:eastAsia="Times New Roman" w:cstheme="minorHAnsi"/>
+          <w:color w:val="000000"/>
+          <w:kern w:val="0"/>
+          <w:lang w:eastAsia="fr-FR"/>
+          <w14:ligatures w14:val="none"/>
+        </w:rPr>
+        <w:t>+1</w:t>
+      </w:r>
+    </w:p>
+    <w:p>
+      <w:pPr>
+        <w:spacing w:after="0"/>
+        <w:rPr>
+          <w:rFonts w:eastAsia="Times New Roman" w:cstheme="minorHAnsi"/>
+          <w:color w:val="000000"/>
+          <w:kern w:val="0"/>
+          <w:lang w:eastAsia="fr-FR"/>
+          <w14:ligatures w14:val="none"/>
+        </w:rPr>
+      </w:pPr>
+      <w:r>
+        <w:rPr>
+          <w:rFonts w:eastAsia="Times New Roman" w:cstheme="minorHAnsi"/>
+          <w:color w:val="000000"/>
+          <w:kern w:val="0"/>
+          <w:lang w:eastAsia="fr-FR"/>
+          <w14:ligatures w14:val="none"/>
+        </w:rPr>
+        <w:tab/>
+      </w:r>
+      <w:r>
+        <w:rPr>
+          <w:rFonts w:eastAsia="Times New Roman" w:cstheme="minorHAnsi"/>
+          <w:color w:val="000000"/>
+          <w:kern w:val="0"/>
+          <w:lang w:eastAsia="fr-FR"/>
+          <w14:ligatures w14:val="none"/>
+        </w:rPr>
+        <w:tab/>
+      </w:r>
+      <w:r>
+        <w:rPr>
+          <w:rFonts w:eastAsia="Times New Roman" w:cstheme="minorHAnsi"/>
+          <w:color w:val="000000"/>
+          <w:kern w:val="0"/>
+          <w:lang w:eastAsia="fr-FR"/>
+          <w14:ligatures w14:val="none"/>
+        </w:rPr>
+        <w:tab/>
+      </w:r>
+      <w:r>
+        <w:rPr>
+          <w:rFonts w:eastAsia="Times New Roman" w:cstheme="minorHAnsi"/>
+          <w:color w:val="000000"/>
+          <w:kern w:val="0"/>
+          <w:lang w:eastAsia="fr-FR"/>
+          <w14:ligatures w14:val="none"/>
+        </w:rPr>
+        <w:tab/>
+        <w:t xml:space="preserve">Afficher </w:t>
+      </w:r>
+      <w:proofErr w:type="spellStart"/>
+      <w:r>
+        <w:rPr>
+          <w:rFonts w:eastAsia="Times New Roman" w:cstheme="minorHAnsi"/>
+          <w:color w:val="000000"/>
+          <w:kern w:val="0"/>
+          <w:lang w:eastAsia="fr-FR"/>
+          <w14:ligatures w14:val="none"/>
+        </w:rPr>
+        <w:t>np</w:t>
+      </w:r>
+      <w:proofErr w:type="spellEnd"/>
+    </w:p>
+    <w:p>
+      <w:pPr>
+        <w:spacing w:after="0"/>
+        <w:rPr>
+          <w:rFonts w:eastAsia="Times New Roman" w:cstheme="minorHAnsi"/>
+          <w:color w:val="000000"/>
+          <w:kern w:val="0"/>
+          <w:lang w:eastAsia="fr-FR"/>
+          <w14:ligatures w14:val="none"/>
+        </w:rPr>
+      </w:pPr>
+      <w:r>
+        <w:rPr>
+          <w:rFonts w:eastAsia="Times New Roman" w:cstheme="minorHAnsi"/>
+          <w:color w:val="000000"/>
+          <w:kern w:val="0"/>
+          <w:lang w:eastAsia="fr-FR"/>
+          <w14:ligatures w14:val="none"/>
+        </w:rPr>
+        <w:tab/>
+      </w:r>
+      <w:r>
+        <w:rPr>
+          <w:rFonts w:eastAsia="Times New Roman" w:cstheme="minorHAnsi"/>
+          <w:color w:val="000000"/>
+          <w:kern w:val="0"/>
+          <w:lang w:eastAsia="fr-FR"/>
+          <w14:ligatures w14:val="none"/>
+        </w:rPr>
+        <w:tab/>
+      </w:r>
+      <w:r>
+        <w:rPr>
+          <w:rFonts w:eastAsia="Times New Roman" w:cstheme="minorHAnsi"/>
+          <w:color w:val="000000"/>
+          <w:kern w:val="0"/>
+          <w:lang w:eastAsia="fr-FR"/>
+          <w14:ligatures w14:val="none"/>
+        </w:rPr>
+        <w:tab/>
+      </w:r>
+      <w:r>
+        <w:rPr>
+          <w:rFonts w:eastAsia="Times New Roman" w:cstheme="minorHAnsi"/>
+          <w:color w:val="000000"/>
+          <w:kern w:val="0"/>
+          <w:lang w:eastAsia="fr-FR"/>
+          <w14:ligatures w14:val="none"/>
+        </w:rPr>
+        <w:t xml:space="preserve">Fin de pour </w:t>
+      </w:r>
+    </w:p>
+    <w:p>
+      <w:pPr>
+        <w:rPr>
+          <w:rFonts w:eastAsia="Times New Roman" w:cstheme="minorHAnsi"/>
+          <w:color w:val="000000"/>
+          <w:kern w:val="0"/>
+          <w:lang w:eastAsia="fr-FR"/>
+          <w14:ligatures w14:val="none"/>
+        </w:rPr>
+      </w:pPr>
+      <w:r>
+        <w:rPr>
+          <w:rFonts w:eastAsia="Times New Roman" w:cstheme="minorHAnsi"/>
+          <w:color w:val="000000"/>
+          <w:kern w:val="0"/>
+          <w:lang w:eastAsia="fr-FR"/>
+          <w14:ligatures w14:val="none"/>
+        </w:rPr>
+        <w:t>Fin de programmation</w:t>
+      </w:r>
+    </w:p>
+    <w:p>
+      <w:pPr>
+        <w:rPr>
+          <w:rFonts w:ascii="Aptos" w:eastAsia="Times New Roman" w:hAnsi="Aptos" w:cs="Times New Roman"/>
+          <w:color w:val="000000"/>
+          <w:kern w:val="0"/>
+          <w:sz w:val="24"/>
+          <w:szCs w:val="24"/>
+          <w:lang w:eastAsia="fr-FR"/>
+          <w14:ligatures w14:val="none"/>
+        </w:rPr>
+      </w:pPr>
+    </w:p>
+    <w:p/>
     <w:sectPr>
       <w:pgSz w:w="11906" w:h="16838"/>
       <w:pgMar w:top="1417" w:right="1417" w:bottom="1417" w:left="1417" w:header="708" w:footer="708" w:gutter="0"/>

</xml_diff>